<commit_message>
Kalender gefixt, Anfordnerungen überarbeitet
</commit_message>
<xml_diff>
--- a/Checkliste Website .docx
+++ b/Checkliste Website .docx
@@ -325,12 +325,6 @@
           <w:szCs w:val="22"/>
         </w:rPr>
         <w:tab/>
-      </w:r>
-      <w:r>
-        <w:rPr>
-          <w:sz w:val="22"/>
-          <w:szCs w:val="22"/>
-        </w:rPr>
         <w:t>Check</w:t>
       </w:r>
     </w:p>
@@ -380,21 +374,7 @@
           <w:szCs w:val="22"/>
         </w:rPr>
         <w:tab/>
-        <w:t>(</w:t>
-      </w:r>
-      <w:r>
-        <w:rPr>
-          <w:sz w:val="22"/>
-          <w:szCs w:val="22"/>
-        </w:rPr>
-        <w:t>Check</w:t>
-      </w:r>
-      <w:r>
-        <w:rPr>
-          <w:sz w:val="22"/>
-          <w:szCs w:val="22"/>
-        </w:rPr>
-        <w:t>) (München stimmt nicht bei 1)</w:t>
+        <w:t>(Check) (München stimmt nicht bei 1)</w:t>
       </w:r>
     </w:p>
     <w:p>
@@ -492,12 +472,6 @@
           <w:szCs w:val="22"/>
         </w:rPr>
         <w:tab/>
-      </w:r>
-      <w:r>
-        <w:rPr>
-          <w:sz w:val="22"/>
-          <w:szCs w:val="22"/>
-        </w:rPr>
         <w:t>Check</w:t>
       </w:r>
     </w:p>
@@ -547,12 +521,6 @@
           <w:szCs w:val="22"/>
         </w:rPr>
         <w:tab/>
-      </w:r>
-      <w:r>
-        <w:rPr>
-          <w:sz w:val="22"/>
-          <w:szCs w:val="22"/>
-        </w:rPr>
         <w:t>Check</w:t>
       </w:r>
     </w:p>
@@ -616,12 +584,6 @@
           <w:szCs w:val="22"/>
         </w:rPr>
         <w:tab/>
-      </w:r>
-      <w:r>
-        <w:rPr>
-          <w:sz w:val="22"/>
-          <w:szCs w:val="22"/>
-        </w:rPr>
         <w:t>Check</w:t>
       </w:r>
     </w:p>
@@ -743,12 +705,6 @@
           <w:szCs w:val="22"/>
         </w:rPr>
         <w:tab/>
-      </w:r>
-      <w:r>
-        <w:rPr>
-          <w:sz w:val="22"/>
-          <w:szCs w:val="22"/>
-        </w:rPr>
         <w:t>Check</w:t>
       </w:r>
     </w:p>
@@ -805,12 +761,6 @@
           <w:szCs w:val="22"/>
         </w:rPr>
         <w:tab/>
-      </w:r>
-      <w:r>
-        <w:rPr>
-          <w:sz w:val="22"/>
-          <w:szCs w:val="22"/>
-        </w:rPr>
         <w:t>Check</w:t>
       </w:r>
     </w:p>
@@ -867,12 +817,6 @@
           <w:szCs w:val="22"/>
         </w:rPr>
         <w:tab/>
-      </w:r>
-      <w:r>
-        <w:rPr>
-          <w:sz w:val="22"/>
-          <w:szCs w:val="22"/>
-        </w:rPr>
         <w:t>Check</w:t>
       </w:r>
     </w:p>
@@ -922,12 +866,6 @@
           <w:szCs w:val="22"/>
         </w:rPr>
         <w:tab/>
-      </w:r>
-      <w:r>
-        <w:rPr>
-          <w:sz w:val="22"/>
-          <w:szCs w:val="22"/>
-        </w:rPr>
         <w:t>Check</w:t>
       </w:r>
     </w:p>
@@ -963,12 +901,6 @@
           <w:szCs w:val="22"/>
         </w:rPr>
         <w:tab/>
-      </w:r>
-      <w:r>
-        <w:rPr>
-          <w:sz w:val="22"/>
-          <w:szCs w:val="22"/>
-        </w:rPr>
         <w:t>Check</w:t>
       </w:r>
       <w:r>
@@ -1081,12 +1013,6 @@
           <w:szCs w:val="22"/>
         </w:rPr>
         <w:tab/>
-      </w:r>
-      <w:r>
-        <w:rPr>
-          <w:sz w:val="22"/>
-          <w:szCs w:val="22"/>
-        </w:rPr>
         <w:t>Check</w:t>
       </w:r>
     </w:p>
@@ -1143,12 +1069,6 @@
           <w:szCs w:val="22"/>
         </w:rPr>
         <w:tab/>
-      </w:r>
-      <w:r>
-        <w:rPr>
-          <w:sz w:val="22"/>
-          <w:szCs w:val="22"/>
-        </w:rPr>
         <w:t>Check</w:t>
       </w:r>
     </w:p>
@@ -1212,12 +1132,6 @@
           <w:szCs w:val="22"/>
         </w:rPr>
         <w:tab/>
-      </w:r>
-      <w:r>
-        <w:rPr>
-          <w:sz w:val="22"/>
-          <w:szCs w:val="22"/>
-        </w:rPr>
         <w:t>Check</w:t>
       </w:r>
     </w:p>
@@ -1233,7 +1147,6 @@
           <w:szCs w:val="22"/>
         </w:rPr>
       </w:pPr>
-      <w:proofErr w:type="gramStart"/>
       <w:r>
         <w:rPr>
           <w:sz w:val="22"/>
@@ -1275,15 +1188,8 @@
           <w:szCs w:val="22"/>
         </w:rPr>
         <w:tab/>
-      </w:r>
-      <w:r>
-        <w:rPr>
-          <w:sz w:val="22"/>
-          <w:szCs w:val="22"/>
-        </w:rPr>
-        <w:t>Check</w:t>
-      </w:r>
-      <w:proofErr w:type="gramEnd"/>
+        <w:t>Check</w:t>
+      </w:r>
     </w:p>
     <w:p>
       <w:pPr>
@@ -1297,7 +1203,6 @@
           <w:szCs w:val="22"/>
         </w:rPr>
       </w:pPr>
-      <w:proofErr w:type="spellStart"/>
       <w:r>
         <w:rPr>
           <w:sz w:val="22"/>
@@ -1310,51 +1215,28 @@
           <w:sz w:val="22"/>
           <w:szCs w:val="22"/>
         </w:rPr>
-        <w:t>ale</w:t>
-      </w:r>
-      <w:proofErr w:type="spellEnd"/>
-      <w:r>
-        <w:rPr>
-          <w:sz w:val="22"/>
-          <w:szCs w:val="22"/>
-        </w:rPr>
-        <w:t xml:space="preserve"> </w:t>
-      </w:r>
-      <w:proofErr w:type="spellStart"/>
-      <w:r>
-        <w:rPr>
-          <w:sz w:val="22"/>
-          <w:szCs w:val="22"/>
-        </w:rPr>
-        <w:t>exisiteren</w:t>
-      </w:r>
-      <w:proofErr w:type="spellEnd"/>
-      <w:r>
-        <w:rPr>
-          <w:sz w:val="22"/>
-          <w:szCs w:val="22"/>
-        </w:rPr>
-        <w:tab/>
-      </w:r>
-      <w:r>
-        <w:rPr>
-          <w:sz w:val="22"/>
-          <w:szCs w:val="22"/>
-        </w:rPr>
-        <w:tab/>
-      </w:r>
-      <w:r>
-        <w:rPr>
-          <w:sz w:val="22"/>
-          <w:szCs w:val="22"/>
-        </w:rPr>
-        <w:tab/>
-      </w:r>
-      <w:r>
-        <w:rPr>
-          <w:sz w:val="22"/>
-          <w:szCs w:val="22"/>
-        </w:rPr>
+        <w:t>ale exisiteren</w:t>
+      </w:r>
+      <w:r>
+        <w:rPr>
+          <w:sz w:val="22"/>
+          <w:szCs w:val="22"/>
+        </w:rPr>
+        <w:tab/>
+      </w:r>
+      <w:r>
+        <w:rPr>
+          <w:sz w:val="22"/>
+          <w:szCs w:val="22"/>
+        </w:rPr>
+        <w:tab/>
+      </w:r>
+      <w:r>
+        <w:rPr>
+          <w:sz w:val="22"/>
+          <w:szCs w:val="22"/>
+        </w:rPr>
+        <w:tab/>
         <w:t>Check</w:t>
       </w:r>
     </w:p>
@@ -1400,11 +1282,10 @@
       </w:r>
       <w:r>
         <w:rPr>
-          <w:color w:val="FF0000"/>
-          <w:sz w:val="22"/>
-          <w:szCs w:val="22"/>
-        </w:rPr>
-        <w:t>FEHLT</w:t>
+          <w:sz w:val="22"/>
+          <w:szCs w:val="22"/>
+        </w:rPr>
+        <w:t>Check</w:t>
       </w:r>
     </w:p>
     <w:p>
@@ -1446,20 +1327,7 @@
           <w:szCs w:val="22"/>
         </w:rPr>
         <w:tab/>
-      </w:r>
-      <w:r>
-        <w:rPr>
-          <w:sz w:val="22"/>
-          <w:szCs w:val="22"/>
-        </w:rPr>
-        <w:t>Check</w:t>
-      </w:r>
-      <w:r>
-        <w:rPr>
-          <w:sz w:val="22"/>
-          <w:szCs w:val="22"/>
-        </w:rPr>
-        <w:t xml:space="preserve"> (Könnte schöner sein)</w:t>
+        <w:t>Check (Könnte schöner sein)</w:t>
       </w:r>
     </w:p>
     <w:p>
@@ -1729,12 +1597,6 @@
           <w:szCs w:val="22"/>
         </w:rPr>
         <w:tab/>
-      </w:r>
-      <w:r>
-        <w:rPr>
-          <w:sz w:val="22"/>
-          <w:szCs w:val="22"/>
-        </w:rPr>
         <w:t>Check</w:t>
       </w:r>
     </w:p>
@@ -1792,12 +1654,6 @@
           <w:szCs w:val="22"/>
         </w:rPr>
         <w:tab/>
-      </w:r>
-      <w:r>
-        <w:rPr>
-          <w:sz w:val="22"/>
-          <w:szCs w:val="22"/>
-        </w:rPr>
         <w:t>Check</w:t>
       </w:r>
     </w:p>
@@ -1854,12 +1710,6 @@
           <w:szCs w:val="22"/>
         </w:rPr>
         <w:tab/>
-      </w:r>
-      <w:r>
-        <w:rPr>
-          <w:sz w:val="22"/>
-          <w:szCs w:val="22"/>
-        </w:rPr>
         <w:t>Check</w:t>
       </w:r>
     </w:p>
@@ -1909,12 +1759,6 @@
           <w:szCs w:val="22"/>
         </w:rPr>
         <w:tab/>
-      </w:r>
-      <w:r>
-        <w:rPr>
-          <w:sz w:val="22"/>
-          <w:szCs w:val="22"/>
-        </w:rPr>
         <w:t>Check</w:t>
       </w:r>
     </w:p>
@@ -1957,12 +1801,6 @@
           <w:szCs w:val="22"/>
         </w:rPr>
         <w:tab/>
-      </w:r>
-      <w:r>
-        <w:rPr>
-          <w:sz w:val="22"/>
-          <w:szCs w:val="22"/>
-        </w:rPr>
         <w:t>Check</w:t>
       </w:r>
     </w:p>
@@ -2046,12 +1884,6 @@
           <w:szCs w:val="22"/>
         </w:rPr>
         <w:tab/>
-      </w:r>
-      <w:r>
-        <w:rPr>
-          <w:sz w:val="22"/>
-          <w:szCs w:val="22"/>
-        </w:rPr>
         <w:t>Check</w:t>
       </w:r>
     </w:p>
@@ -2108,12 +1940,6 @@
           <w:szCs w:val="22"/>
         </w:rPr>
         <w:tab/>
-      </w:r>
-      <w:r>
-        <w:rPr>
-          <w:sz w:val="22"/>
-          <w:szCs w:val="22"/>
-        </w:rPr>
         <w:t>Check</w:t>
       </w:r>
     </w:p>
@@ -2177,12 +2003,6 @@
           <w:szCs w:val="22"/>
         </w:rPr>
         <w:tab/>
-      </w:r>
-      <w:r>
-        <w:rPr>
-          <w:sz w:val="22"/>
-          <w:szCs w:val="22"/>
-        </w:rPr>
         <w:t>Check</w:t>
       </w:r>
     </w:p>
@@ -2198,7 +2018,6 @@
           <w:szCs w:val="22"/>
         </w:rPr>
       </w:pPr>
-      <w:proofErr w:type="gramStart"/>
       <w:r>
         <w:rPr>
           <w:sz w:val="22"/>
@@ -2240,15 +2059,8 @@
           <w:szCs w:val="22"/>
         </w:rPr>
         <w:tab/>
-      </w:r>
-      <w:r>
-        <w:rPr>
-          <w:sz w:val="22"/>
-          <w:szCs w:val="22"/>
-        </w:rPr>
-        <w:t>Check</w:t>
-      </w:r>
-      <w:proofErr w:type="gramEnd"/>
+        <w:t>Check</w:t>
+      </w:r>
     </w:p>
     <w:p>
       <w:pPr>
@@ -2262,57 +2074,33 @@
           <w:szCs w:val="22"/>
         </w:rPr>
       </w:pPr>
-      <w:proofErr w:type="spellStart"/>
-      <w:r>
-        <w:rPr>
-          <w:sz w:val="22"/>
-          <w:szCs w:val="22"/>
-        </w:rPr>
-        <w:t>Austattungsmerkmale</w:t>
-      </w:r>
-      <w:proofErr w:type="spellEnd"/>
-      <w:r>
-        <w:rPr>
-          <w:sz w:val="22"/>
-          <w:szCs w:val="22"/>
-        </w:rPr>
-        <w:t xml:space="preserve"> </w:t>
-      </w:r>
-      <w:proofErr w:type="spellStart"/>
-      <w:r>
-        <w:rPr>
-          <w:sz w:val="22"/>
-          <w:szCs w:val="22"/>
-        </w:rPr>
-        <w:t>exisiteren</w:t>
-      </w:r>
-      <w:proofErr w:type="spellEnd"/>
-      <w:r>
-        <w:rPr>
-          <w:sz w:val="22"/>
-          <w:szCs w:val="22"/>
-        </w:rPr>
-        <w:tab/>
-      </w:r>
-      <w:r>
-        <w:rPr>
-          <w:sz w:val="22"/>
-          <w:szCs w:val="22"/>
-        </w:rPr>
-        <w:tab/>
-      </w:r>
-      <w:r>
-        <w:rPr>
-          <w:sz w:val="22"/>
-          <w:szCs w:val="22"/>
-        </w:rPr>
-        <w:tab/>
-      </w:r>
-      <w:r>
-        <w:rPr>
-          <w:sz w:val="22"/>
-          <w:szCs w:val="22"/>
-        </w:rPr>
+      <w:r>
+        <w:rPr>
+          <w:sz w:val="22"/>
+          <w:szCs w:val="22"/>
+        </w:rPr>
+        <w:t>Austattungsmerkmale exisiteren</w:t>
+      </w:r>
+      <w:r>
+        <w:rPr>
+          <w:sz w:val="22"/>
+          <w:szCs w:val="22"/>
+        </w:rPr>
+        <w:tab/>
+      </w:r>
+      <w:r>
+        <w:rPr>
+          <w:sz w:val="22"/>
+          <w:szCs w:val="22"/>
+        </w:rPr>
+        <w:tab/>
+      </w:r>
+      <w:r>
+        <w:rPr>
+          <w:sz w:val="22"/>
+          <w:szCs w:val="22"/>
+        </w:rPr>
+        <w:tab/>
         <w:t>Check</w:t>
       </w:r>
     </w:p>
@@ -2358,6 +2146,61 @@
       </w:r>
       <w:r>
         <w:rPr>
+          <w:sz w:val="22"/>
+          <w:szCs w:val="22"/>
+        </w:rPr>
+        <w:t>Check</w:t>
+      </w:r>
+    </w:p>
+    <w:p>
+      <w:pPr>
+        <w:pStyle w:val="Listenabsatz"/>
+        <w:numPr>
+          <w:ilvl w:val="0"/>
+          <w:numId w:val="1"/>
+        </w:numPr>
+        <w:rPr>
+          <w:sz w:val="22"/>
+          <w:szCs w:val="22"/>
+        </w:rPr>
+      </w:pPr>
+      <w:r>
+        <w:rPr>
+          <w:sz w:val="22"/>
+          <w:szCs w:val="22"/>
+        </w:rPr>
+        <w:t>Karte mit Marker existiert</w:t>
+      </w:r>
+      <w:r>
+        <w:rPr>
+          <w:sz w:val="22"/>
+          <w:szCs w:val="22"/>
+        </w:rPr>
+        <w:tab/>
+      </w:r>
+      <w:r>
+        <w:rPr>
+          <w:sz w:val="22"/>
+          <w:szCs w:val="22"/>
+        </w:rPr>
+        <w:tab/>
+      </w:r>
+      <w:r>
+        <w:rPr>
+          <w:sz w:val="22"/>
+          <w:szCs w:val="22"/>
+        </w:rPr>
+        <w:tab/>
+      </w:r>
+      <w:r>
+        <w:rPr>
+          <w:sz w:val="22"/>
+          <w:szCs w:val="22"/>
+        </w:rPr>
+        <w:tab/>
+      </w:r>
+      <w:r>
+        <w:rPr>
           <w:color w:val="FF0000"/>
           <w:sz w:val="22"/>
           <w:szCs w:val="22"/>
@@ -2382,62 +2225,6 @@
           <w:sz w:val="22"/>
           <w:szCs w:val="22"/>
         </w:rPr>
-        <w:t>Karte mit Marker existiert</w:t>
-      </w:r>
-      <w:r>
-        <w:rPr>
-          <w:sz w:val="22"/>
-          <w:szCs w:val="22"/>
-        </w:rPr>
-        <w:tab/>
-      </w:r>
-      <w:r>
-        <w:rPr>
-          <w:sz w:val="22"/>
-          <w:szCs w:val="22"/>
-        </w:rPr>
-        <w:tab/>
-      </w:r>
-      <w:r>
-        <w:rPr>
-          <w:sz w:val="22"/>
-          <w:szCs w:val="22"/>
-        </w:rPr>
-        <w:tab/>
-      </w:r>
-      <w:r>
-        <w:rPr>
-          <w:sz w:val="22"/>
-          <w:szCs w:val="22"/>
-        </w:rPr>
-        <w:tab/>
-      </w:r>
-      <w:r>
-        <w:rPr>
-          <w:color w:val="FF0000"/>
-          <w:sz w:val="22"/>
-          <w:szCs w:val="22"/>
-        </w:rPr>
-        <w:t>FEHLT</w:t>
-      </w:r>
-    </w:p>
-    <w:p>
-      <w:pPr>
-        <w:pStyle w:val="Listenabsatz"/>
-        <w:numPr>
-          <w:ilvl w:val="0"/>
-          <w:numId w:val="1"/>
-        </w:numPr>
-        <w:rPr>
-          <w:sz w:val="22"/>
-          <w:szCs w:val="22"/>
-        </w:rPr>
-      </w:pPr>
-      <w:r>
-        <w:rPr>
-          <w:sz w:val="22"/>
-          <w:szCs w:val="22"/>
-        </w:rPr>
         <w:t>Bewertung existiert</w:t>
       </w:r>
       <w:r>
@@ -2474,12 +2261,6 @@
           <w:szCs w:val="22"/>
         </w:rPr>
         <w:tab/>
-      </w:r>
-      <w:r>
-        <w:rPr>
-          <w:sz w:val="22"/>
-          <w:szCs w:val="22"/>
-        </w:rPr>
         <w:t>Check</w:t>
       </w:r>
     </w:p>
@@ -2666,12 +2447,6 @@
           <w:szCs w:val="22"/>
         </w:rPr>
         <w:tab/>
-      </w:r>
-      <w:r>
-        <w:rPr>
-          <w:sz w:val="22"/>
-          <w:szCs w:val="22"/>
-        </w:rPr>
         <w:t>Check</w:t>
       </w:r>
     </w:p>
@@ -2728,12 +2503,6 @@
           <w:szCs w:val="22"/>
         </w:rPr>
         <w:tab/>
-      </w:r>
-      <w:r>
-        <w:rPr>
-          <w:sz w:val="22"/>
-          <w:szCs w:val="22"/>
-        </w:rPr>
         <w:t>Check</w:t>
       </w:r>
     </w:p>
@@ -2790,12 +2559,6 @@
           <w:szCs w:val="22"/>
         </w:rPr>
         <w:tab/>
-      </w:r>
-      <w:r>
-        <w:rPr>
-          <w:sz w:val="22"/>
-          <w:szCs w:val="22"/>
-        </w:rPr>
         <w:t>Check</w:t>
       </w:r>
     </w:p>
@@ -2845,12 +2608,6 @@
           <w:szCs w:val="22"/>
         </w:rPr>
         <w:tab/>
-      </w:r>
-      <w:r>
-        <w:rPr>
-          <w:sz w:val="22"/>
-          <w:szCs w:val="22"/>
-        </w:rPr>
         <w:t>Check</w:t>
       </w:r>
     </w:p>
@@ -2893,12 +2650,6 @@
           <w:szCs w:val="22"/>
         </w:rPr>
         <w:tab/>
-      </w:r>
-      <w:r>
-        <w:rPr>
-          <w:sz w:val="22"/>
-          <w:szCs w:val="22"/>
-        </w:rPr>
         <w:t>Check</w:t>
       </w:r>
     </w:p>
@@ -2982,12 +2733,6 @@
           <w:szCs w:val="22"/>
         </w:rPr>
         <w:tab/>
-      </w:r>
-      <w:r>
-        <w:rPr>
-          <w:sz w:val="22"/>
-          <w:szCs w:val="22"/>
-        </w:rPr>
         <w:t>Check</w:t>
       </w:r>
     </w:p>
@@ -3044,12 +2789,6 @@
           <w:szCs w:val="22"/>
         </w:rPr>
         <w:tab/>
-      </w:r>
-      <w:r>
-        <w:rPr>
-          <w:sz w:val="22"/>
-          <w:szCs w:val="22"/>
-        </w:rPr>
         <w:t>Check</w:t>
       </w:r>
     </w:p>
@@ -3113,12 +2852,6 @@
           <w:szCs w:val="22"/>
         </w:rPr>
         <w:tab/>
-      </w:r>
-      <w:r>
-        <w:rPr>
-          <w:sz w:val="22"/>
-          <w:szCs w:val="22"/>
-        </w:rPr>
         <w:t>Check</w:t>
       </w:r>
     </w:p>
@@ -3134,7 +2867,6 @@
           <w:szCs w:val="22"/>
         </w:rPr>
       </w:pPr>
-      <w:proofErr w:type="gramStart"/>
       <w:r>
         <w:rPr>
           <w:sz w:val="22"/>
@@ -3176,15 +2908,8 @@
           <w:szCs w:val="22"/>
         </w:rPr>
         <w:tab/>
-      </w:r>
-      <w:r>
-        <w:rPr>
-          <w:sz w:val="22"/>
-          <w:szCs w:val="22"/>
-        </w:rPr>
-        <w:t>Check</w:t>
-      </w:r>
-      <w:proofErr w:type="gramEnd"/>
+        <w:t>Check</w:t>
+      </w:r>
     </w:p>
     <w:p>
       <w:pPr>
@@ -3198,31 +2923,13 @@
           <w:szCs w:val="22"/>
         </w:rPr>
       </w:pPr>
-      <w:proofErr w:type="spellStart"/>
-      <w:r>
-        <w:rPr>
-          <w:sz w:val="22"/>
-          <w:szCs w:val="22"/>
-        </w:rPr>
-        <w:t>Austattungsmerkmale</w:t>
-      </w:r>
-      <w:proofErr w:type="spellEnd"/>
-      <w:r>
-        <w:rPr>
-          <w:sz w:val="22"/>
-          <w:szCs w:val="22"/>
-        </w:rPr>
-        <w:t xml:space="preserve"> </w:t>
-      </w:r>
-      <w:proofErr w:type="spellStart"/>
-      <w:r>
-        <w:rPr>
-          <w:sz w:val="22"/>
-          <w:szCs w:val="22"/>
-        </w:rPr>
-        <w:t>exisiteren</w:t>
-      </w:r>
-      <w:proofErr w:type="spellEnd"/>
+      <w:r>
+        <w:rPr>
+          <w:sz w:val="22"/>
+          <w:szCs w:val="22"/>
+        </w:rPr>
+        <w:t>Austattungsmerkmale exisiteren</w:t>
+      </w:r>
       <w:r>
         <w:rPr>
           <w:sz w:val="22"/>
@@ -3294,11 +3001,10 @@
       </w:r>
       <w:r>
         <w:rPr>
-          <w:color w:val="FF0000"/>
-          <w:sz w:val="22"/>
-          <w:szCs w:val="22"/>
-        </w:rPr>
-        <w:t>FEHLT</w:t>
+          <w:sz w:val="22"/>
+          <w:szCs w:val="22"/>
+        </w:rPr>
+        <w:t>Check</w:t>
       </w:r>
     </w:p>
     <w:p>
@@ -3347,12 +3053,6 @@
           <w:szCs w:val="22"/>
         </w:rPr>
         <w:tab/>
-      </w:r>
-      <w:r>
-        <w:rPr>
-          <w:sz w:val="22"/>
-          <w:szCs w:val="22"/>
-        </w:rPr>
         <w:t>Check</w:t>
       </w:r>
     </w:p>
@@ -3673,12 +3373,6 @@
           <w:szCs w:val="22"/>
         </w:rPr>
         <w:tab/>
-      </w:r>
-      <w:r>
-        <w:rPr>
-          <w:sz w:val="22"/>
-          <w:szCs w:val="22"/>
-        </w:rPr>
         <w:t>Check</w:t>
       </w:r>
     </w:p>
@@ -3735,12 +3429,6 @@
           <w:szCs w:val="22"/>
         </w:rPr>
         <w:tab/>
-      </w:r>
-      <w:r>
-        <w:rPr>
-          <w:sz w:val="22"/>
-          <w:szCs w:val="22"/>
-        </w:rPr>
         <w:t>Check</w:t>
       </w:r>
     </w:p>
@@ -3790,12 +3478,6 @@
           <w:szCs w:val="22"/>
         </w:rPr>
         <w:tab/>
-      </w:r>
-      <w:r>
-        <w:rPr>
-          <w:sz w:val="22"/>
-          <w:szCs w:val="22"/>
-        </w:rPr>
         <w:t>Check</w:t>
       </w:r>
     </w:p>
@@ -3838,12 +3520,6 @@
           <w:szCs w:val="22"/>
         </w:rPr>
         <w:tab/>
-      </w:r>
-      <w:r>
-        <w:rPr>
-          <w:sz w:val="22"/>
-          <w:szCs w:val="22"/>
-        </w:rPr>
         <w:t>Check</w:t>
       </w:r>
     </w:p>
@@ -3927,12 +3603,6 @@
           <w:szCs w:val="22"/>
         </w:rPr>
         <w:tab/>
-      </w:r>
-      <w:r>
-        <w:rPr>
-          <w:sz w:val="22"/>
-          <w:szCs w:val="22"/>
-        </w:rPr>
         <w:t>Check</w:t>
       </w:r>
     </w:p>
@@ -3989,12 +3659,6 @@
           <w:szCs w:val="22"/>
         </w:rPr>
         <w:tab/>
-      </w:r>
-      <w:r>
-        <w:rPr>
-          <w:sz w:val="22"/>
-          <w:szCs w:val="22"/>
-        </w:rPr>
         <w:t>Check</w:t>
       </w:r>
     </w:p>
@@ -4058,12 +3722,6 @@
           <w:szCs w:val="22"/>
         </w:rPr>
         <w:tab/>
-      </w:r>
-      <w:r>
-        <w:rPr>
-          <w:sz w:val="22"/>
-          <w:szCs w:val="22"/>
-        </w:rPr>
         <w:t>Check</w:t>
       </w:r>
     </w:p>
@@ -4079,7 +3737,6 @@
           <w:szCs w:val="22"/>
         </w:rPr>
       </w:pPr>
-      <w:proofErr w:type="gramStart"/>
       <w:r>
         <w:rPr>
           <w:sz w:val="22"/>
@@ -4121,15 +3778,8 @@
           <w:szCs w:val="22"/>
         </w:rPr>
         <w:tab/>
-      </w:r>
-      <w:r>
-        <w:rPr>
-          <w:sz w:val="22"/>
-          <w:szCs w:val="22"/>
-        </w:rPr>
-        <w:t>Check</w:t>
-      </w:r>
-      <w:proofErr w:type="gramEnd"/>
+        <w:t>Check</w:t>
+      </w:r>
     </w:p>
     <w:p>
       <w:pPr>
@@ -4143,31 +3793,13 @@
           <w:szCs w:val="22"/>
         </w:rPr>
       </w:pPr>
-      <w:proofErr w:type="spellStart"/>
-      <w:r>
-        <w:rPr>
-          <w:sz w:val="22"/>
-          <w:szCs w:val="22"/>
-        </w:rPr>
-        <w:t>Austattungsmerkmale</w:t>
-      </w:r>
-      <w:proofErr w:type="spellEnd"/>
-      <w:r>
-        <w:rPr>
-          <w:sz w:val="22"/>
-          <w:szCs w:val="22"/>
-        </w:rPr>
-        <w:t xml:space="preserve"> </w:t>
-      </w:r>
-      <w:proofErr w:type="spellStart"/>
-      <w:r>
-        <w:rPr>
-          <w:sz w:val="22"/>
-          <w:szCs w:val="22"/>
-        </w:rPr>
-        <w:t>exisiteren</w:t>
-      </w:r>
-      <w:proofErr w:type="spellEnd"/>
+      <w:r>
+        <w:rPr>
+          <w:sz w:val="22"/>
+          <w:szCs w:val="22"/>
+        </w:rPr>
+        <w:t>Austattungsmerkmale exisiteren</w:t>
+      </w:r>
       <w:r>
         <w:rPr>
           <w:sz w:val="22"/>
@@ -4240,11 +3872,10 @@
       </w:r>
       <w:r>
         <w:rPr>
-          <w:color w:val="FF0000"/>
-          <w:sz w:val="22"/>
-          <w:szCs w:val="22"/>
-        </w:rPr>
-        <w:t>FEHLT</w:t>
+          <w:sz w:val="22"/>
+          <w:szCs w:val="22"/>
+        </w:rPr>
+        <w:t>Check</w:t>
       </w:r>
     </w:p>
     <w:p>
@@ -4293,12 +3924,6 @@
           <w:szCs w:val="22"/>
         </w:rPr>
         <w:tab/>
-      </w:r>
-      <w:r>
-        <w:rPr>
-          <w:sz w:val="22"/>
-          <w:szCs w:val="22"/>
-        </w:rPr>
         <w:t>Check</w:t>
       </w:r>
     </w:p>
@@ -4539,12 +4164,6 @@
           <w:szCs w:val="22"/>
         </w:rPr>
         <w:tab/>
-      </w:r>
-      <w:r>
-        <w:rPr>
-          <w:sz w:val="22"/>
-          <w:szCs w:val="22"/>
-        </w:rPr>
         <w:t>Check</w:t>
       </w:r>
     </w:p>
@@ -4601,12 +4220,6 @@
           <w:szCs w:val="22"/>
         </w:rPr>
         <w:tab/>
-      </w:r>
-      <w:r>
-        <w:rPr>
-          <w:sz w:val="22"/>
-          <w:szCs w:val="22"/>
-        </w:rPr>
         <w:t>Check</w:t>
       </w:r>
     </w:p>
@@ -4663,12 +4276,6 @@
           <w:szCs w:val="22"/>
         </w:rPr>
         <w:tab/>
-      </w:r>
-      <w:r>
-        <w:rPr>
-          <w:sz w:val="22"/>
-          <w:szCs w:val="22"/>
-        </w:rPr>
         <w:t>Check</w:t>
       </w:r>
     </w:p>
@@ -4718,12 +4325,6 @@
           <w:szCs w:val="22"/>
         </w:rPr>
         <w:tab/>
-      </w:r>
-      <w:r>
-        <w:rPr>
-          <w:sz w:val="22"/>
-          <w:szCs w:val="22"/>
-        </w:rPr>
         <w:t>Check</w:t>
       </w:r>
     </w:p>
@@ -4766,12 +4367,6 @@
           <w:szCs w:val="22"/>
         </w:rPr>
         <w:tab/>
-      </w:r>
-      <w:r>
-        <w:rPr>
-          <w:sz w:val="22"/>
-          <w:szCs w:val="22"/>
-        </w:rPr>
         <w:t>Check</w:t>
       </w:r>
     </w:p>
@@ -4855,12 +4450,6 @@
           <w:szCs w:val="22"/>
         </w:rPr>
         <w:tab/>
-      </w:r>
-      <w:r>
-        <w:rPr>
-          <w:sz w:val="22"/>
-          <w:szCs w:val="22"/>
-        </w:rPr>
         <w:t>Check</w:t>
       </w:r>
     </w:p>
@@ -4917,12 +4506,6 @@
           <w:szCs w:val="22"/>
         </w:rPr>
         <w:tab/>
-      </w:r>
-      <w:r>
-        <w:rPr>
-          <w:sz w:val="22"/>
-          <w:szCs w:val="22"/>
-        </w:rPr>
         <w:t>Check</w:t>
       </w:r>
     </w:p>
@@ -4986,12 +4569,6 @@
           <w:szCs w:val="22"/>
         </w:rPr>
         <w:tab/>
-      </w:r>
-      <w:r>
-        <w:rPr>
-          <w:sz w:val="22"/>
-          <w:szCs w:val="22"/>
-        </w:rPr>
         <w:t>Check</w:t>
       </w:r>
     </w:p>
@@ -5007,7 +4584,6 @@
           <w:szCs w:val="22"/>
         </w:rPr>
       </w:pPr>
-      <w:proofErr w:type="gramStart"/>
       <w:r>
         <w:rPr>
           <w:sz w:val="22"/>
@@ -5049,15 +4625,8 @@
           <w:szCs w:val="22"/>
         </w:rPr>
         <w:tab/>
-      </w:r>
-      <w:r>
-        <w:rPr>
-          <w:sz w:val="22"/>
-          <w:szCs w:val="22"/>
-        </w:rPr>
-        <w:t>Check</w:t>
-      </w:r>
-      <w:proofErr w:type="gramEnd"/>
+        <w:t>Check</w:t>
+      </w:r>
     </w:p>
     <w:p>
       <w:pPr>
@@ -5071,31 +4640,13 @@
           <w:szCs w:val="22"/>
         </w:rPr>
       </w:pPr>
-      <w:proofErr w:type="spellStart"/>
-      <w:r>
-        <w:rPr>
-          <w:sz w:val="22"/>
-          <w:szCs w:val="22"/>
-        </w:rPr>
-        <w:t>Austattungsmerkmale</w:t>
-      </w:r>
-      <w:proofErr w:type="spellEnd"/>
-      <w:r>
-        <w:rPr>
-          <w:sz w:val="22"/>
-          <w:szCs w:val="22"/>
-        </w:rPr>
-        <w:t xml:space="preserve"> </w:t>
-      </w:r>
-      <w:proofErr w:type="spellStart"/>
-      <w:r>
-        <w:rPr>
-          <w:sz w:val="22"/>
-          <w:szCs w:val="22"/>
-        </w:rPr>
-        <w:t>exisiteren</w:t>
-      </w:r>
-      <w:proofErr w:type="spellEnd"/>
+      <w:r>
+        <w:rPr>
+          <w:sz w:val="22"/>
+          <w:szCs w:val="22"/>
+        </w:rPr>
+        <w:t>Austattungsmerkmale exisiteren</w:t>
+      </w:r>
       <w:r>
         <w:rPr>
           <w:sz w:val="22"/>
@@ -5168,11 +4719,10 @@
       </w:r>
       <w:r>
         <w:rPr>
-          <w:color w:val="FF0000"/>
-          <w:sz w:val="22"/>
-          <w:szCs w:val="22"/>
-        </w:rPr>
-        <w:t>FEHLT</w:t>
+          <w:sz w:val="22"/>
+          <w:szCs w:val="22"/>
+        </w:rPr>
+        <w:t>Check</w:t>
       </w:r>
     </w:p>
     <w:p>
@@ -5221,12 +4771,6 @@
           <w:szCs w:val="22"/>
         </w:rPr>
         <w:tab/>
-      </w:r>
-      <w:r>
-        <w:rPr>
-          <w:sz w:val="22"/>
-          <w:szCs w:val="22"/>
-        </w:rPr>
         <w:t>Check</w:t>
       </w:r>
     </w:p>

</xml_diff>

<commit_message>
4.4 und 5.4 erledigt, inhalte angepasst. Anforderungen angepasst
</commit_message>
<xml_diff>
--- a/Checkliste Website .docx
+++ b/Checkliste Website .docx
@@ -1147,7 +1147,6 @@
           <w:szCs w:val="22"/>
         </w:rPr>
       </w:pPr>
-      <w:proofErr w:type="gramStart"/>
       <w:r>
         <w:rPr>
           <w:sz w:val="22"/>
@@ -1191,7 +1190,6 @@
         <w:tab/>
         <w:t>Check</w:t>
       </w:r>
-      <w:proofErr w:type="gramEnd"/>
     </w:p>
     <w:p>
       <w:pPr>
@@ -2038,7 +2036,6 @@
           <w:szCs w:val="22"/>
         </w:rPr>
       </w:pPr>
-      <w:proofErr w:type="gramStart"/>
       <w:r>
         <w:rPr>
           <w:sz w:val="22"/>
@@ -2082,7 +2079,6 @@
         <w:tab/>
         <w:t>Check</w:t>
       </w:r>
-      <w:proofErr w:type="gramEnd"/>
     </w:p>
     <w:p>
       <w:pPr>
@@ -2241,11 +2237,10 @@
       </w:r>
       <w:r>
         <w:rPr>
-          <w:color w:val="FF0000"/>
-          <w:sz w:val="22"/>
-          <w:szCs w:val="22"/>
-        </w:rPr>
-        <w:t>FEHLT</w:t>
+          <w:sz w:val="22"/>
+          <w:szCs w:val="22"/>
+        </w:rPr>
+        <w:t>Check</w:t>
       </w:r>
     </w:p>
     <w:p>
@@ -2907,7 +2902,6 @@
           <w:szCs w:val="22"/>
         </w:rPr>
       </w:pPr>
-      <w:proofErr w:type="gramStart"/>
       <w:r>
         <w:rPr>
           <w:sz w:val="22"/>
@@ -2951,7 +2945,6 @@
         <w:tab/>
         <w:t>Check</w:t>
       </w:r>
-      <w:proofErr w:type="gramEnd"/>
     </w:p>
     <w:p>
       <w:pPr>
@@ -3797,7 +3790,6 @@
           <w:szCs w:val="22"/>
         </w:rPr>
       </w:pPr>
-      <w:proofErr w:type="gramStart"/>
       <w:r>
         <w:rPr>
           <w:sz w:val="22"/>
@@ -3841,7 +3833,6 @@
         <w:tab/>
         <w:t>Check</w:t>
       </w:r>
-      <w:proofErr w:type="gramEnd"/>
     </w:p>
     <w:p>
       <w:pPr>
@@ -4662,7 +4653,6 @@
           <w:szCs w:val="22"/>
         </w:rPr>
       </w:pPr>
-      <w:proofErr w:type="gramStart"/>
       <w:r>
         <w:rPr>
           <w:sz w:val="22"/>
@@ -4706,7 +4696,6 @@
         <w:tab/>
         <w:t>Check</w:t>
       </w:r>
-      <w:proofErr w:type="gramEnd"/>
     </w:p>
     <w:p>
       <w:pPr>
@@ -4736,43 +4725,40 @@
         </w:rPr>
         <w:t xml:space="preserve"> </w:t>
       </w:r>
-      <w:proofErr w:type="spellStart"/>
-      <w:r>
-        <w:rPr>
-          <w:sz w:val="22"/>
-          <w:szCs w:val="22"/>
-        </w:rPr>
-        <w:t>exisiteren</w:t>
-      </w:r>
-      <w:proofErr w:type="spellEnd"/>
-      <w:r>
-        <w:rPr>
-          <w:sz w:val="22"/>
-          <w:szCs w:val="22"/>
-        </w:rPr>
-        <w:tab/>
-      </w:r>
-      <w:r>
-        <w:rPr>
-          <w:sz w:val="22"/>
-          <w:szCs w:val="22"/>
-        </w:rPr>
-        <w:tab/>
-      </w:r>
-      <w:r>
-        <w:rPr>
-          <w:sz w:val="22"/>
-          <w:szCs w:val="22"/>
-        </w:rPr>
-        <w:tab/>
-      </w:r>
-      <w:r>
-        <w:rPr>
-          <w:color w:val="FF0000"/>
-          <w:sz w:val="22"/>
-          <w:szCs w:val="22"/>
-        </w:rPr>
-        <w:t>FEHLT</w:t>
+      <w:r>
+        <w:rPr>
+          <w:sz w:val="22"/>
+          <w:szCs w:val="22"/>
+        </w:rPr>
+        <w:t>existieren</w:t>
+      </w:r>
+      <w:r>
+        <w:rPr>
+          <w:sz w:val="22"/>
+          <w:szCs w:val="22"/>
+        </w:rPr>
+        <w:tab/>
+      </w:r>
+      <w:r>
+        <w:rPr>
+          <w:sz w:val="22"/>
+          <w:szCs w:val="22"/>
+        </w:rPr>
+        <w:tab/>
+      </w:r>
+      <w:r>
+        <w:rPr>
+          <w:sz w:val="22"/>
+          <w:szCs w:val="22"/>
+        </w:rPr>
+        <w:tab/>
+      </w:r>
+      <w:r>
+        <w:rPr>
+          <w:sz w:val="22"/>
+          <w:szCs w:val="22"/>
+        </w:rPr>
+        <w:t>Check</w:t>
       </w:r>
     </w:p>
     <w:p>

</xml_diff>